<commit_message>
set DEBUG=False for Heroku
</commit_message>
<xml_diff>
--- a/Admin.docx
+++ b/Admin.docx
@@ -2,51 +2,89 @@
 <file path=word/document.xml><?xml version="1.0" encoding="utf-8"?>
 <w:document xmlns:wpc="http://schemas.microsoft.com/office/word/2010/wordprocessingCanvas" xmlns:cx="http://schemas.microsoft.com/office/drawing/2014/chartex" xmlns:cx1="http://schemas.microsoft.com/office/drawing/2015/9/8/chartex" xmlns:cx2="http://schemas.microsoft.com/office/drawing/2015/10/21/chartex" xmlns:cx3="http://schemas.microsoft.com/office/drawing/2016/5/9/chartex" xmlns:cx4="http://schemas.microsoft.com/office/drawing/2016/5/10/chartex" xmlns:cx5="http://schemas.microsoft.com/office/drawing/2016/5/11/chartex" xmlns:cx6="http://schemas.microsoft.com/office/drawing/2016/5/12/chartex" xmlns:cx7="http://schemas.microsoft.com/office/drawing/2016/5/13/chartex" xmlns:cx8="http://schemas.microsoft.com/office/drawing/2016/5/14/chartex" xmlns:mc="http://schemas.openxmlformats.org/markup-compatibility/2006" xmlns:aink="http://schemas.microsoft.com/office/drawing/2016/ink" xmlns:am3d="http://schemas.microsoft.com/office/drawing/2017/model3d" xmlns:o="urn:schemas-microsoft-com:office:office" xmlns:r="http://schemas.openxmlformats.org/officeDocument/2006/relationships" xmlns:m="http://schemas.openxmlformats.org/officeDocument/2006/math" xmlns:v="urn:schemas-microsoft-com:vml" xmlns:wp14="http://schemas.microsoft.com/office/word/2010/wordprocessingDrawing" xmlns:wp="http://schemas.openxmlformats.org/drawingml/2006/wordprocessingDrawing" xmlns:w10="urn:schemas-microsoft-com:office:word" xmlns:w="http://schemas.openxmlformats.org/wordprocessingml/2006/main" xmlns:w14="http://schemas.microsoft.com/office/word/2010/wordml" xmlns:w15="http://schemas.microsoft.com/office/word/2012/wordml" xmlns:w16cid="http://schemas.microsoft.com/office/word/2016/wordml/cid" xmlns:w16se="http://schemas.microsoft.com/office/word/2015/wordml/symex" xmlns:wpg="http://schemas.microsoft.com/office/word/2010/wordprocessingGroup" xmlns:wpi="http://schemas.microsoft.com/office/word/2010/wordprocessingInk" xmlns:wne="http://schemas.microsoft.com/office/word/2006/wordml" xmlns:wps="http://schemas.microsoft.com/office/word/2010/wordprocessingShape" mc:Ignorable="w14 w15 w16se w16cid wp14">
   <w:body>
+    <w:p>
+      <w:proofErr w:type="spellStart"/>
+      <w:r>
+        <w:t>SuperAdmin</w:t>
+      </w:r>
+      <w:proofErr w:type="spellEnd"/>
+      <w:r>
+        <w:t xml:space="preserve"> (Heroku)</w:t>
+      </w:r>
+    </w:p>
+    <w:p>
+      <w:r>
+        <w:t>Username: 11_admin</w:t>
+      </w:r>
+    </w:p>
+    <w:p>
+      <w:r>
+        <w:t>PW: 11_Admin48</w:t>
+      </w:r>
+    </w:p>
+    <w:p/>
+    <w:p>
+      <w:proofErr w:type="spellStart"/>
+      <w:r>
+        <w:t>Superadmin</w:t>
+      </w:r>
+      <w:proofErr w:type="spellEnd"/>
+    </w:p>
+    <w:p>
+      <w:r>
+        <w:t xml:space="preserve">Username: </w:t>
+      </w:r>
+      <w:proofErr w:type="spellStart"/>
+      <w:r>
+        <w:t>the_threes_admin</w:t>
+      </w:r>
+      <w:proofErr w:type="spellEnd"/>
+    </w:p>
+    <w:p>
+      <w:r>
+        <w:t>Password: TheThrees48!!</w:t>
+      </w:r>
+    </w:p>
+    <w:p>
+      <w:pPr>
+        <w:ind w:left="720"/>
+      </w:pPr>
+      <w:r>
+        <w:t xml:space="preserve">-- Or – </w:t>
+      </w:r>
+    </w:p>
+    <w:p>
+      <w:r>
+        <w:t>11_admin</w:t>
+      </w:r>
+    </w:p>
+    <w:p>
+      <w:r>
+        <w:t>11_Admin48</w:t>
+      </w:r>
+    </w:p>
+    <w:p>
+      <w:bookmarkStart w:id="0" w:name="_GoBack"/>
+      <w:bookmarkEnd w:id="0"/>
+    </w:p>
+    <w:p/>
+    <w:p>
+      <w:r>
+        <w:t>Git:</w:t>
+      </w:r>
+    </w:p>
+    <w:p>
+      <w:r>
+        <w:t>Username: Prometheus</w:t>
+      </w:r>
+    </w:p>
+    <w:p>
+      <w:r>
+        <w:t>Email: jason@lvl6.xyz</w:t>
+      </w:r>
+    </w:p>
     <w:p/>
     <w:p/>
-    <w:p>
-      <w:proofErr w:type="spellStart"/>
-      <w:r>
-        <w:t>Superadmin</w:t>
-      </w:r>
-      <w:proofErr w:type="spellEnd"/>
-    </w:p>
-    <w:p>
-      <w:r>
-        <w:t xml:space="preserve">Username: </w:t>
-      </w:r>
-      <w:proofErr w:type="spellStart"/>
-      <w:r>
-        <w:t>the_threes_admin</w:t>
-      </w:r>
-      <w:proofErr w:type="spellEnd"/>
-    </w:p>
-    <w:p>
-      <w:r>
-        <w:t>Password: TheThrees48!!</w:t>
-      </w:r>
-    </w:p>
-    <w:p/>
-    <w:p>
-      <w:r>
-        <w:t>Git:</w:t>
-      </w:r>
-    </w:p>
-    <w:p>
-      <w:r>
-        <w:t>Username: Prometheus</w:t>
-      </w:r>
-    </w:p>
-    <w:p>
-      <w:r>
-        <w:t>Email: jason@lvl6.xyz</w:t>
-      </w:r>
-    </w:p>
-    <w:p/>
-    <w:p>
-      <w:bookmarkStart w:id="0" w:name="_GoBack"/>
-      <w:bookmarkEnd w:id="0"/>
-    </w:p>
     <w:sectPr>
       <w:pgSz w:w="12240" w:h="15840"/>
       <w:pgMar w:top="1440" w:right="1440" w:bottom="1440" w:left="1440" w:header="720" w:footer="720" w:gutter="0"/>
@@ -55,6 +93,126 @@
     </w:sectPr>
   </w:body>
 </w:document>
+</file>
+
+<file path=word/numbering.xml><?xml version="1.0" encoding="utf-8"?>
+<w:numbering xmlns:wpc="http://schemas.microsoft.com/office/word/2010/wordprocessingCanvas" xmlns:cx="http://schemas.microsoft.com/office/drawing/2014/chartex" xmlns:cx1="http://schemas.microsoft.com/office/drawing/2015/9/8/chartex" xmlns:cx2="http://schemas.microsoft.com/office/drawing/2015/10/21/chartex" xmlns:cx3="http://schemas.microsoft.com/office/drawing/2016/5/9/chartex" xmlns:cx4="http://schemas.microsoft.com/office/drawing/2016/5/10/chartex" xmlns:cx5="http://schemas.microsoft.com/office/drawing/2016/5/11/chartex" xmlns:cx6="http://schemas.microsoft.com/office/drawing/2016/5/12/chartex" xmlns:cx7="http://schemas.microsoft.com/office/drawing/2016/5/13/chartex" xmlns:cx8="http://schemas.microsoft.com/office/drawing/2016/5/14/chartex" xmlns:mc="http://schemas.openxmlformats.org/markup-compatibility/2006" xmlns:aink="http://schemas.microsoft.com/office/drawing/2016/ink" xmlns:am3d="http://schemas.microsoft.com/office/drawing/2017/model3d" xmlns:o="urn:schemas-microsoft-com:office:office" xmlns:r="http://schemas.openxmlformats.org/officeDocument/2006/relationships" xmlns:m="http://schemas.openxmlformats.org/officeDocument/2006/math" xmlns:v="urn:schemas-microsoft-com:vml" xmlns:wp14="http://schemas.microsoft.com/office/word/2010/wordprocessingDrawing" xmlns:wp="http://schemas.openxmlformats.org/drawingml/2006/wordprocessingDrawing" xmlns:w10="urn:schemas-microsoft-com:office:word" xmlns:w="http://schemas.openxmlformats.org/wordprocessingml/2006/main" xmlns:w14="http://schemas.microsoft.com/office/word/2010/wordml" xmlns:w15="http://schemas.microsoft.com/office/word/2012/wordml" xmlns:w16cid="http://schemas.microsoft.com/office/word/2016/wordml/cid" xmlns:w16se="http://schemas.microsoft.com/office/word/2015/wordml/symex" xmlns:wpg="http://schemas.microsoft.com/office/word/2010/wordprocessingGroup" xmlns:wpi="http://schemas.microsoft.com/office/word/2010/wordprocessingInk" xmlns:wne="http://schemas.microsoft.com/office/word/2006/wordml" xmlns:wps="http://schemas.microsoft.com/office/word/2010/wordprocessingShape" mc:Ignorable="w14 w15 w16se w16cid wp14">
+  <w:abstractNum w:abstractNumId="0" w15:restartNumberingAfterBreak="0">
+    <w:nsid w:val="5FD4200F"/>
+    <w:multiLevelType w:val="hybridMultilevel"/>
+    <w:tmpl w:val="C74C62C4"/>
+    <w:lvl w:ilvl="0" w:tplc="0E3EE618">
+      <w:numFmt w:val="bullet"/>
+      <w:lvlText w:val=""/>
+      <w:lvlJc w:val="left"/>
+      <w:pPr>
+        <w:ind w:left="1080" w:hanging="360"/>
+      </w:pPr>
+      <w:rPr>
+        <w:rFonts w:ascii="Wingdings" w:eastAsiaTheme="minorHAnsi" w:hAnsi="Wingdings" w:cstheme="minorBidi" w:hint="default"/>
+      </w:rPr>
+    </w:lvl>
+    <w:lvl w:ilvl="1" w:tplc="04090003" w:tentative="1">
+      <w:start w:val="1"/>
+      <w:numFmt w:val="bullet"/>
+      <w:lvlText w:val="o"/>
+      <w:lvlJc w:val="left"/>
+      <w:pPr>
+        <w:ind w:left="1800" w:hanging="360"/>
+      </w:pPr>
+      <w:rPr>
+        <w:rFonts w:ascii="Courier New" w:hAnsi="Courier New" w:cs="Courier New" w:hint="default"/>
+      </w:rPr>
+    </w:lvl>
+    <w:lvl w:ilvl="2" w:tplc="04090005" w:tentative="1">
+      <w:start w:val="1"/>
+      <w:numFmt w:val="bullet"/>
+      <w:lvlText w:val=""/>
+      <w:lvlJc w:val="left"/>
+      <w:pPr>
+        <w:ind w:left="2520" w:hanging="360"/>
+      </w:pPr>
+      <w:rPr>
+        <w:rFonts w:ascii="Wingdings" w:hAnsi="Wingdings" w:hint="default"/>
+      </w:rPr>
+    </w:lvl>
+    <w:lvl w:ilvl="3" w:tplc="04090001" w:tentative="1">
+      <w:start w:val="1"/>
+      <w:numFmt w:val="bullet"/>
+      <w:lvlText w:val=""/>
+      <w:lvlJc w:val="left"/>
+      <w:pPr>
+        <w:ind w:left="3240" w:hanging="360"/>
+      </w:pPr>
+      <w:rPr>
+        <w:rFonts w:ascii="Symbol" w:hAnsi="Symbol" w:hint="default"/>
+      </w:rPr>
+    </w:lvl>
+    <w:lvl w:ilvl="4" w:tplc="04090003" w:tentative="1">
+      <w:start w:val="1"/>
+      <w:numFmt w:val="bullet"/>
+      <w:lvlText w:val="o"/>
+      <w:lvlJc w:val="left"/>
+      <w:pPr>
+        <w:ind w:left="3960" w:hanging="360"/>
+      </w:pPr>
+      <w:rPr>
+        <w:rFonts w:ascii="Courier New" w:hAnsi="Courier New" w:cs="Courier New" w:hint="default"/>
+      </w:rPr>
+    </w:lvl>
+    <w:lvl w:ilvl="5" w:tplc="04090005" w:tentative="1">
+      <w:start w:val="1"/>
+      <w:numFmt w:val="bullet"/>
+      <w:lvlText w:val=""/>
+      <w:lvlJc w:val="left"/>
+      <w:pPr>
+        <w:ind w:left="4680" w:hanging="360"/>
+      </w:pPr>
+      <w:rPr>
+        <w:rFonts w:ascii="Wingdings" w:hAnsi="Wingdings" w:hint="default"/>
+      </w:rPr>
+    </w:lvl>
+    <w:lvl w:ilvl="6" w:tplc="04090001" w:tentative="1">
+      <w:start w:val="1"/>
+      <w:numFmt w:val="bullet"/>
+      <w:lvlText w:val=""/>
+      <w:lvlJc w:val="left"/>
+      <w:pPr>
+        <w:ind w:left="5400" w:hanging="360"/>
+      </w:pPr>
+      <w:rPr>
+        <w:rFonts w:ascii="Symbol" w:hAnsi="Symbol" w:hint="default"/>
+      </w:rPr>
+    </w:lvl>
+    <w:lvl w:ilvl="7" w:tplc="04090003" w:tentative="1">
+      <w:start w:val="1"/>
+      <w:numFmt w:val="bullet"/>
+      <w:lvlText w:val="o"/>
+      <w:lvlJc w:val="left"/>
+      <w:pPr>
+        <w:ind w:left="6120" w:hanging="360"/>
+      </w:pPr>
+      <w:rPr>
+        <w:rFonts w:ascii="Courier New" w:hAnsi="Courier New" w:cs="Courier New" w:hint="default"/>
+      </w:rPr>
+    </w:lvl>
+    <w:lvl w:ilvl="8" w:tplc="04090005" w:tentative="1">
+      <w:start w:val="1"/>
+      <w:numFmt w:val="bullet"/>
+      <w:lvlText w:val=""/>
+      <w:lvlJc w:val="left"/>
+      <w:pPr>
+        <w:ind w:left="6840" w:hanging="360"/>
+      </w:pPr>
+      <w:rPr>
+        <w:rFonts w:ascii="Wingdings" w:hAnsi="Wingdings" w:hint="default"/>
+      </w:rPr>
+    </w:lvl>
+  </w:abstractNum>
+  <w:num w:numId="1">
+    <w:abstractNumId w:val="0"/>
+  </w:num>
+</w:numbering>
 </file>
 
 <file path=word/styles.xml><?xml version="1.0" encoding="utf-8"?>
@@ -482,6 +640,17 @@
     <w:semiHidden/>
     <w:unhideWhenUsed/>
   </w:style>
+  <w:style w:type="paragraph" w:styleId="ListParagraph">
+    <w:name w:val="List Paragraph"/>
+    <w:basedOn w:val="Normal"/>
+    <w:uiPriority w:val="34"/>
+    <w:qFormat/>
+    <w:rsid w:val="00FA1F7A"/>
+    <w:pPr>
+      <w:ind w:left="720"/>
+      <w:contextualSpacing/>
+    </w:pPr>
+  </w:style>
 </w:styles>
 </file>
 

</xml_diff>